<commit_message>
add time taken to be2bibtex
</commit_message>
<xml_diff>
--- a/pandoc/templates/custom.docx
+++ b/pandoc/templates/custom.docx
@@ -3,11 +3,11 @@
 <w:document xmlns:wpc="http://schemas.microsoft.com/office/word/2010/wordprocessingCanvas" xmlns:mo="http://schemas.microsoft.com/office/mac/office/2008/main" xmlns:mc="http://schemas.openxmlformats.org/markup-compatibility/2006" xmlns:mv="urn:schemas-microsoft-com:mac:vml" xmlns:o="urn:schemas-microsoft-com:office:office" xmlns:r="http://schemas.openxmlformats.org/officeDocument/2006/relationships" xmlns:m="http://schemas.openxmlformats.org/officeDocument/2006/math" xmlns:v="urn:schemas-microsoft-com:vml" xmlns:wp14="http://schemas.microsoft.com/office/word/2010/wordprocessingDrawing" xmlns:wp="http://schemas.openxmlformats.org/drawingml/2006/wordprocessingDrawing" xmlns:w10="urn:schemas-microsoft-com:office:word" xmlns:w="http://schemas.openxmlformats.org/wordprocessingml/2006/main" xmlns:w14="http://schemas.microsoft.com/office/word/2010/wordml" xmlns:w15="http://schemas.microsoft.com/office/word/2012/wordml" xmlns:wpg="http://schemas.microsoft.com/office/word/2010/wordprocessingGroup" xmlns:wpi="http://schemas.microsoft.com/office/word/2010/wordprocessingInk" xmlns:wne="http://schemas.microsoft.com/office/word/2006/wordml" xmlns:wps="http://schemas.microsoft.com/office/word/2010/wordprocessingShape" mc:Ignorable="w14 w15 wp14">
   <w:body>
     <w:p>
-      <w:bookmarkStart w:id="0" w:name="_GoBack"/>
-      <w:bookmarkEnd w:id="0"/>
       <w:r>
         <w:t>Hello world.</w:t>
       </w:r>
+      <w:bookmarkStart w:id="0" w:name="_GoBack"/>
+      <w:bookmarkEnd w:id="0"/>
     </w:p>
     <w:sectPr>
       <w:pgSz w:w="11906" w:h="16838"/>
@@ -160,7 +160,7 @@
   <w:abstractNum w:abstractNumId="1">
     <w:nsid w:val="FFFFFF1D"/>
     <w:multiLevelType w:val="multilevel"/>
-    <w:tmpl w:val="4C104EF0"/>
+    <w:tmpl w:val="2116BE40"/>
     <w:lvl w:ilvl="0">
       <w:start w:val="1"/>
       <w:numFmt w:val="bullet"/>
@@ -300,7 +300,7 @@
   <w:abstractNum w:abstractNumId="2">
     <w:nsid w:val="FFFFFF7C"/>
     <w:multiLevelType w:val="singleLevel"/>
-    <w:tmpl w:val="A42A87AA"/>
+    <w:tmpl w:val="426ED5B6"/>
     <w:lvl w:ilvl="0">
       <w:start w:val="1"/>
       <w:numFmt w:val="decimal"/>
@@ -317,7 +317,7 @@
   <w:abstractNum w:abstractNumId="3">
     <w:nsid w:val="FFFFFF7D"/>
     <w:multiLevelType w:val="singleLevel"/>
-    <w:tmpl w:val="1ED63D4A"/>
+    <w:tmpl w:val="27FA1362"/>
     <w:lvl w:ilvl="0">
       <w:start w:val="1"/>
       <w:numFmt w:val="decimal"/>
@@ -334,7 +334,7 @@
   <w:abstractNum w:abstractNumId="4">
     <w:nsid w:val="FFFFFF7E"/>
     <w:multiLevelType w:val="singleLevel"/>
-    <w:tmpl w:val="ABF08464"/>
+    <w:tmpl w:val="F13E599C"/>
     <w:lvl w:ilvl="0">
       <w:start w:val="1"/>
       <w:numFmt w:val="decimal"/>
@@ -351,7 +351,7 @@
   <w:abstractNum w:abstractNumId="5">
     <w:nsid w:val="FFFFFF7F"/>
     <w:multiLevelType w:val="singleLevel"/>
-    <w:tmpl w:val="901297B0"/>
+    <w:tmpl w:val="2906375A"/>
     <w:lvl w:ilvl="0">
       <w:start w:val="1"/>
       <w:numFmt w:val="decimal"/>
@@ -368,7 +368,7 @@
   <w:abstractNum w:abstractNumId="6">
     <w:nsid w:val="FFFFFF80"/>
     <w:multiLevelType w:val="singleLevel"/>
-    <w:tmpl w:val="34FCF6F0"/>
+    <w:tmpl w:val="074E78D8"/>
     <w:lvl w:ilvl="0">
       <w:start w:val="1"/>
       <w:numFmt w:val="bullet"/>
@@ -388,7 +388,7 @@
   <w:abstractNum w:abstractNumId="7">
     <w:nsid w:val="FFFFFF81"/>
     <w:multiLevelType w:val="singleLevel"/>
-    <w:tmpl w:val="150CAA86"/>
+    <w:tmpl w:val="96083D12"/>
     <w:lvl w:ilvl="0">
       <w:start w:val="1"/>
       <w:numFmt w:val="bullet"/>
@@ -408,7 +408,7 @@
   <w:abstractNum w:abstractNumId="8">
     <w:nsid w:val="FFFFFF82"/>
     <w:multiLevelType w:val="singleLevel"/>
-    <w:tmpl w:val="44B2AE2E"/>
+    <w:tmpl w:val="489273E6"/>
     <w:lvl w:ilvl="0">
       <w:start w:val="1"/>
       <w:numFmt w:val="bullet"/>
@@ -428,7 +428,7 @@
   <w:abstractNum w:abstractNumId="9">
     <w:nsid w:val="FFFFFF83"/>
     <w:multiLevelType w:val="singleLevel"/>
-    <w:tmpl w:val="9E7ECEFE"/>
+    <w:tmpl w:val="BDC23A3A"/>
     <w:lvl w:ilvl="0">
       <w:start w:val="1"/>
       <w:numFmt w:val="bullet"/>
@@ -448,7 +448,7 @@
   <w:abstractNum w:abstractNumId="10">
     <w:nsid w:val="FFFFFF88"/>
     <w:multiLevelType w:val="singleLevel"/>
-    <w:tmpl w:val="C2D04A14"/>
+    <w:tmpl w:val="DB4CA380"/>
     <w:lvl w:ilvl="0">
       <w:start w:val="1"/>
       <w:numFmt w:val="decimal"/>
@@ -465,7 +465,7 @@
   <w:abstractNum w:abstractNumId="11">
     <w:nsid w:val="FFFFFF89"/>
     <w:multiLevelType w:val="singleLevel"/>
-    <w:tmpl w:val="5CF0DE68"/>
+    <w:tmpl w:val="2676FAF6"/>
     <w:lvl w:ilvl="0">
       <w:start w:val="1"/>
       <w:numFmt w:val="bullet"/>
@@ -1144,10 +1144,14 @@
     <w:name w:val="Bibliography"/>
     <w:basedOn w:val="Normal"/>
     <w:qFormat/>
-    <w:rsid w:val="00802802"/>
-    <w:pPr>
-      <w:spacing w:line="240" w:lineRule="auto"/>
-    </w:pPr>
+    <w:rsid w:val="00FD6804"/>
+    <w:pPr>
+      <w:spacing w:after="120" w:line="240" w:lineRule="auto"/>
+      <w:jc w:val="left"/>
+    </w:pPr>
+    <w:rPr>
+      <w:sz w:val="20"/>
+    </w:rPr>
   </w:style>
   <w:style w:type="paragraph" w:styleId="BlockText">
     <w:name w:val="Block Text"/>
@@ -1213,6 +1217,10 @@
   <w:style w:type="paragraph" w:customStyle="1" w:styleId="ImageCaption">
     <w:name w:val="Image Caption"/>
     <w:basedOn w:val="Caption"/>
+    <w:rsid w:val="00FD6804"/>
+    <w:pPr>
+      <w:spacing w:after="360"/>
+    </w:pPr>
   </w:style>
   <w:style w:type="paragraph" w:customStyle="1" w:styleId="Figure">
     <w:name w:val="Figure"/>

</xml_diff>

<commit_message>
fixCase.rb for bib files
</commit_message>
<xml_diff>
--- a/pandoc/templates/custom.docx
+++ b/pandoc/templates/custom.docx
@@ -7,22 +7,23 @@
         <w:outlineLvl w:val="0"/>
       </w:pPr>
       <w:r>
-        <w:t>Hello world.</w:t>
+        <w:t>Hello</w:t>
+      </w:r>
+      <w:bookmarkStart w:id="0" w:name="_GoBack"/>
+      <w:bookmarkEnd w:id="0"/>
+      <w:r>
+        <w:t xml:space="preserve"> world.</w:t>
       </w:r>
       <w:r>
         <w:br w:type="page"/>
       </w:r>
     </w:p>
     <w:p/>
-    <w:p>
-      <w:bookmarkStart w:id="0" w:name="_GoBack"/>
-      <w:bookmarkEnd w:id="0"/>
-    </w:p>
     <w:sectPr>
       <w:footerReference w:type="even" r:id="rId7"/>
       <w:footerReference w:type="default" r:id="rId8"/>
       <w:pgSz w:w="11906" w:h="16838"/>
-      <w:pgMar w:top="1440" w:right="1440" w:bottom="1440" w:left="1440" w:header="567" w:footer="624" w:gutter="0"/>
+      <w:pgMar w:top="1440" w:right="1440" w:bottom="1440" w:left="1440" w:header="567" w:footer="567" w:gutter="0"/>
       <w:cols w:space="720"/>
       <w:docGrid w:linePitch="400"/>
     </w:sectPr>
@@ -100,7 +101,7 @@
   <w:p>
     <w:pPr>
       <w:pStyle w:val="Footer"/>
-      <w:ind w:right="360" w:firstLine="360"/>
+      <w:ind w:right="-46"/>
       <w:jc w:val="right"/>
     </w:pPr>
     <w:fldSimple w:instr=" TITLE  \* MERGEFORMAT ">
@@ -162,7 +163,7 @@
         <w:tab w:val="clear" w:pos="9026"/>
         <w:tab w:val="left" w:pos="2304"/>
       </w:tabs>
-      <w:ind w:right="360" w:firstLine="360"/>
+      <w:ind w:right="-46"/>
     </w:pPr>
     <w:fldSimple w:instr=" TITLE  \* MERGEFORMAT ">
       <w:r>
@@ -289,7 +290,7 @@
   <w:abstractNum w:abstractNumId="1">
     <w:nsid w:val="FFFFFF1D"/>
     <w:multiLevelType w:val="multilevel"/>
-    <w:tmpl w:val="B204B724"/>
+    <w:tmpl w:val="D3F85414"/>
     <w:lvl w:ilvl="0">
       <w:start w:val="1"/>
       <w:numFmt w:val="bullet"/>
@@ -429,7 +430,7 @@
   <w:abstractNum w:abstractNumId="2">
     <w:nsid w:val="FFFFFF7C"/>
     <w:multiLevelType w:val="singleLevel"/>
-    <w:tmpl w:val="963E7848"/>
+    <w:tmpl w:val="08F26FA6"/>
     <w:lvl w:ilvl="0">
       <w:start w:val="1"/>
       <w:numFmt w:val="decimal"/>
@@ -446,7 +447,7 @@
   <w:abstractNum w:abstractNumId="3">
     <w:nsid w:val="FFFFFF7D"/>
     <w:multiLevelType w:val="singleLevel"/>
-    <w:tmpl w:val="00A89816"/>
+    <w:tmpl w:val="CE808F20"/>
     <w:lvl w:ilvl="0">
       <w:start w:val="1"/>
       <w:numFmt w:val="decimal"/>
@@ -463,7 +464,7 @@
   <w:abstractNum w:abstractNumId="4">
     <w:nsid w:val="FFFFFF7E"/>
     <w:multiLevelType w:val="singleLevel"/>
-    <w:tmpl w:val="EF808390"/>
+    <w:tmpl w:val="47BC59AE"/>
     <w:lvl w:ilvl="0">
       <w:start w:val="1"/>
       <w:numFmt w:val="decimal"/>
@@ -480,7 +481,7 @@
   <w:abstractNum w:abstractNumId="5">
     <w:nsid w:val="FFFFFF7F"/>
     <w:multiLevelType w:val="singleLevel"/>
-    <w:tmpl w:val="8C16A520"/>
+    <w:tmpl w:val="BE4272C0"/>
     <w:lvl w:ilvl="0">
       <w:start w:val="1"/>
       <w:numFmt w:val="decimal"/>
@@ -497,7 +498,7 @@
   <w:abstractNum w:abstractNumId="6">
     <w:nsid w:val="FFFFFF80"/>
     <w:multiLevelType w:val="singleLevel"/>
-    <w:tmpl w:val="2766F152"/>
+    <w:tmpl w:val="5058B7AA"/>
     <w:lvl w:ilvl="0">
       <w:start w:val="1"/>
       <w:numFmt w:val="bullet"/>
@@ -517,7 +518,7 @@
   <w:abstractNum w:abstractNumId="7">
     <w:nsid w:val="FFFFFF81"/>
     <w:multiLevelType w:val="singleLevel"/>
-    <w:tmpl w:val="6930AEB0"/>
+    <w:tmpl w:val="97B45D8C"/>
     <w:lvl w:ilvl="0">
       <w:start w:val="1"/>
       <w:numFmt w:val="bullet"/>
@@ -537,7 +538,7 @@
   <w:abstractNum w:abstractNumId="8">
     <w:nsid w:val="FFFFFF82"/>
     <w:multiLevelType w:val="singleLevel"/>
-    <w:tmpl w:val="43D4A5EE"/>
+    <w:tmpl w:val="2DF44706"/>
     <w:lvl w:ilvl="0">
       <w:start w:val="1"/>
       <w:numFmt w:val="bullet"/>
@@ -557,7 +558,7 @@
   <w:abstractNum w:abstractNumId="9">
     <w:nsid w:val="FFFFFF83"/>
     <w:multiLevelType w:val="singleLevel"/>
-    <w:tmpl w:val="2B082494"/>
+    <w:tmpl w:val="0C22C5A2"/>
     <w:lvl w:ilvl="0">
       <w:start w:val="1"/>
       <w:numFmt w:val="bullet"/>
@@ -577,7 +578,7 @@
   <w:abstractNum w:abstractNumId="10">
     <w:nsid w:val="FFFFFF88"/>
     <w:multiLevelType w:val="singleLevel"/>
-    <w:tmpl w:val="6FA8EA24"/>
+    <w:tmpl w:val="D1E02D54"/>
     <w:lvl w:ilvl="0">
       <w:start w:val="1"/>
       <w:numFmt w:val="decimal"/>
@@ -594,7 +595,7 @@
   <w:abstractNum w:abstractNumId="11">
     <w:nsid w:val="FFFFFF89"/>
     <w:multiLevelType w:val="singleLevel"/>
-    <w:tmpl w:val="B1269D30"/>
+    <w:tmpl w:val="7F9AB56C"/>
     <w:lvl w:ilvl="0">
       <w:start w:val="1"/>
       <w:numFmt w:val="bullet"/>
@@ -1705,7 +1706,7 @@
     <w:basedOn w:val="Normal"/>
     <w:link w:val="FooterChar"/>
     <w:unhideWhenUsed/>
-    <w:rsid w:val="00D16FDD"/>
+    <w:rsid w:val="00351960"/>
     <w:pPr>
       <w:tabs>
         <w:tab w:val="center" w:pos="4513"/>
@@ -1715,19 +1716,19 @@
     </w:pPr>
     <w:rPr>
       <w:color w:val="7F7F7F" w:themeColor="text1" w:themeTint="80"/>
-      <w:sz w:val="20"/>
+      <w:sz w:val="18"/>
     </w:rPr>
   </w:style>
   <w:style w:type="character" w:customStyle="1" w:styleId="FooterChar">
     <w:name w:val="Footer Char"/>
     <w:basedOn w:val="DefaultParagraphFont"/>
     <w:link w:val="Footer"/>
-    <w:rsid w:val="00D16FDD"/>
+    <w:rsid w:val="00351960"/>
     <w:rPr>
       <w:rFonts w:asciiTheme="majorHAnsi" w:hAnsiTheme="majorHAnsi"/>
       <w:color w:val="7F7F7F" w:themeColor="text1" w:themeTint="80"/>
       <w:kern w:val="16"/>
-      <w:sz w:val="20"/>
+      <w:sz w:val="18"/>
       <w14:ligatures w14:val="standard"/>
       <w14:numForm w14:val="oldStyle"/>
       <w14:numSpacing w14:val="proportional"/>

</xml_diff>

<commit_message>
add some more pandoc output formats
</commit_message>
<xml_diff>
--- a/pandoc/templates/custom.docx
+++ b/pandoc/templates/custom.docx
@@ -101,21 +101,11 @@
       <w:ind w:right="-46"/>
       <w:jc w:val="right"/>
     </w:pPr>
-    <w:r>
-      <w:fldChar w:fldCharType="begin"/>
-    </w:r>
-    <w:r>
-      <w:instrText xml:space="preserve"> TITLE  \* MERGEFORMAT </w:instrText>
-    </w:r>
-    <w:r>
-      <w:fldChar w:fldCharType="separate"/>
-    </w:r>
-    <w:r>
-      <w:t>Template</w:t>
-    </w:r>
-    <w:r>
-      <w:fldChar w:fldCharType="end"/>
-    </w:r>
+    <w:fldSimple w:instr=" TITLE  \* MERGEFORMAT ">
+      <w:r>
+        <w:t>Template</w:t>
+      </w:r>
+    </w:fldSimple>
   </w:p>
 </w:ftr>
 </file>
@@ -172,21 +162,11 @@
       </w:tabs>
       <w:ind w:right="-46"/>
     </w:pPr>
-    <w:r>
-      <w:fldChar w:fldCharType="begin"/>
-    </w:r>
-    <w:r>
-      <w:instrText xml:space="preserve"> TITLE  \* MERGEFORMAT </w:instrText>
-    </w:r>
-    <w:r>
-      <w:fldChar w:fldCharType="separate"/>
-    </w:r>
-    <w:r>
-      <w:t>Template</w:t>
-    </w:r>
-    <w:r>
-      <w:fldChar w:fldCharType="end"/>
-    </w:r>
+    <w:fldSimple w:instr=" TITLE  \* MERGEFORMAT ">
+      <w:r>
+        <w:t>Template</w:t>
+      </w:r>
+    </w:fldSimple>
   </w:p>
 </w:ftr>
 </file>
@@ -307,7 +287,7 @@
   <w:abstractNum w:abstractNumId="1">
     <w:nsid w:val="FFFFFF1D"/>
     <w:multiLevelType w:val="multilevel"/>
-    <w:tmpl w:val="6A6E5628"/>
+    <w:tmpl w:val="018A515E"/>
     <w:lvl w:ilvl="0">
       <w:start w:val="1"/>
       <w:numFmt w:val="bullet"/>
@@ -447,7 +427,7 @@
   <w:abstractNum w:abstractNumId="2">
     <w:nsid w:val="FFFFFF7C"/>
     <w:multiLevelType w:val="singleLevel"/>
-    <w:tmpl w:val="CA28E54A"/>
+    <w:tmpl w:val="00588938"/>
     <w:lvl w:ilvl="0">
       <w:start w:val="1"/>
       <w:numFmt w:val="decimal"/>
@@ -464,7 +444,7 @@
   <w:abstractNum w:abstractNumId="3">
     <w:nsid w:val="FFFFFF7D"/>
     <w:multiLevelType w:val="singleLevel"/>
-    <w:tmpl w:val="DF3EF516"/>
+    <w:tmpl w:val="B0BCAFE4"/>
     <w:lvl w:ilvl="0">
       <w:start w:val="1"/>
       <w:numFmt w:val="decimal"/>
@@ -481,7 +461,7 @@
   <w:abstractNum w:abstractNumId="4">
     <w:nsid w:val="FFFFFF7E"/>
     <w:multiLevelType w:val="singleLevel"/>
-    <w:tmpl w:val="014C01C6"/>
+    <w:tmpl w:val="4BEADE24"/>
     <w:lvl w:ilvl="0">
       <w:start w:val="1"/>
       <w:numFmt w:val="decimal"/>
@@ -498,7 +478,7 @@
   <w:abstractNum w:abstractNumId="5">
     <w:nsid w:val="FFFFFF7F"/>
     <w:multiLevelType w:val="singleLevel"/>
-    <w:tmpl w:val="49768642"/>
+    <w:tmpl w:val="BBC897B4"/>
     <w:lvl w:ilvl="0">
       <w:start w:val="1"/>
       <w:numFmt w:val="decimal"/>
@@ -515,7 +495,7 @@
   <w:abstractNum w:abstractNumId="6">
     <w:nsid w:val="FFFFFF80"/>
     <w:multiLevelType w:val="singleLevel"/>
-    <w:tmpl w:val="DD6C0D86"/>
+    <w:tmpl w:val="2F46E498"/>
     <w:lvl w:ilvl="0">
       <w:start w:val="1"/>
       <w:numFmt w:val="bullet"/>
@@ -535,7 +515,7 @@
   <w:abstractNum w:abstractNumId="7">
     <w:nsid w:val="FFFFFF81"/>
     <w:multiLevelType w:val="singleLevel"/>
-    <w:tmpl w:val="385A2026"/>
+    <w:tmpl w:val="195EA362"/>
     <w:lvl w:ilvl="0">
       <w:start w:val="1"/>
       <w:numFmt w:val="bullet"/>
@@ -555,7 +535,7 @@
   <w:abstractNum w:abstractNumId="8">
     <w:nsid w:val="FFFFFF82"/>
     <w:multiLevelType w:val="singleLevel"/>
-    <w:tmpl w:val="A75CEE6A"/>
+    <w:tmpl w:val="72C455B8"/>
     <w:lvl w:ilvl="0">
       <w:start w:val="1"/>
       <w:numFmt w:val="bullet"/>
@@ -575,7 +555,7 @@
   <w:abstractNum w:abstractNumId="9">
     <w:nsid w:val="FFFFFF83"/>
     <w:multiLevelType w:val="singleLevel"/>
-    <w:tmpl w:val="00086BDA"/>
+    <w:tmpl w:val="E1E6FA1A"/>
     <w:lvl w:ilvl="0">
       <w:start w:val="1"/>
       <w:numFmt w:val="bullet"/>
@@ -595,7 +575,7 @@
   <w:abstractNum w:abstractNumId="10">
     <w:nsid w:val="FFFFFF88"/>
     <w:multiLevelType w:val="singleLevel"/>
-    <w:tmpl w:val="36C0AE50"/>
+    <w:tmpl w:val="40345B5C"/>
     <w:lvl w:ilvl="0">
       <w:start w:val="1"/>
       <w:numFmt w:val="decimal"/>
@@ -612,7 +592,7 @@
   <w:abstractNum w:abstractNumId="11">
     <w:nsid w:val="FFFFFF89"/>
     <w:multiLevelType w:val="singleLevel"/>
-    <w:tmpl w:val="EA6AAC98"/>
+    <w:tmpl w:val="4842945A"/>
     <w:lvl w:ilvl="0">
       <w:start w:val="1"/>
       <w:numFmt w:val="bullet"/>
@@ -1231,7 +1211,7 @@
     <w:basedOn w:val="Normal"/>
     <w:next w:val="BodyText"/>
     <w:qFormat/>
-    <w:rsid w:val="00FA5940"/>
+    <w:rsid w:val="00D7506B"/>
     <w:pPr>
       <w:keepNext/>
       <w:keepLines/>
@@ -1239,13 +1219,13 @@
       <w:jc w:val="center"/>
     </w:pPr>
     <w:rPr>
-      <w:rFonts w:ascii="Candara" w:eastAsiaTheme="majorEastAsia" w:hAnsi="Candara" w:cstheme="majorBidi"/>
+      <w:rFonts w:ascii="Candara" w:eastAsia="Candara" w:hAnsi="Candara" w:cs="Candara"/>
       <w:b/>
       <w:bCs/>
       <w:i/>
       <w:iCs/>
       <w:color w:val="632423" w:themeColor="accent2" w:themeShade="80"/>
-      <w:sz w:val="32"/>
+      <w:sz w:val="36"/>
       <w:szCs w:val="36"/>
     </w:rPr>
   </w:style>

</xml_diff>